<commit_message>
Replaced challenge 2 with a change the side of the line you follow question.
</commit_message>
<xml_diff>
--- a/Beginner Stream/BS-6/BS Module 6 - Switch.docx
+++ b/Beginner Stream/BS-6/BS Module 6 - Switch.docx
@@ -92,7 +92,7 @@
         <mc:AlternateContent>
           <mc:Choice Requires="wpg">
             <w:drawing>
-              <wp:inline distT="0" distB="0" distL="0" distR="0" wp14:anchorId="1DDA4F6E" wp14:editId="5B25E3DC">
+              <wp:inline distT="0" distB="0" distL="0" distR="0" wp14:anchorId="2F8DF7C7" wp14:editId="74676482">
                 <wp:extent cx="4494362" cy="1138687"/>
                 <wp:effectExtent l="0" t="0" r="1905" b="23495"/>
                 <wp:docPr id="3" name="Group 3"/>
@@ -259,7 +259,7 @@
           <w:noProof/>
         </w:rPr>
         <w:drawing>
-          <wp:inline distT="0" distB="0" distL="0" distR="0" wp14:anchorId="57A351E7" wp14:editId="2F89E2BC">
+          <wp:inline distT="0" distB="0" distL="0" distR="0" wp14:anchorId="3D87B98D" wp14:editId="1AE62679">
             <wp:extent cx="1361989" cy="2398143"/>
             <wp:effectExtent l="0" t="0" r="0" b="2540"/>
             <wp:docPr id="4" name="Picture 4"/>
@@ -321,7 +321,7 @@
           <w:noProof/>
         </w:rPr>
         <w:drawing>
-          <wp:inline distT="0" distB="0" distL="0" distR="0" wp14:anchorId="57CC1BA4" wp14:editId="4C4D3825">
+          <wp:inline distT="0" distB="0" distL="0" distR="0" wp14:anchorId="0A5EB80B" wp14:editId="6EC7276E">
             <wp:extent cx="2268747" cy="2971927"/>
             <wp:effectExtent l="0" t="0" r="0" b="0"/>
             <wp:docPr id="5" name="Picture 5"/>
@@ -439,7 +439,7 @@
         <mc:AlternateContent>
           <mc:Choice Requires="wpg">
             <w:drawing>
-              <wp:inline distT="0" distB="0" distL="0" distR="0" wp14:anchorId="496FCDEA" wp14:editId="613B681E">
+              <wp:inline distT="0" distB="0" distL="0" distR="0" wp14:anchorId="694091F5" wp14:editId="6D2C4C87">
                 <wp:extent cx="2018581" cy="1431985"/>
                 <wp:effectExtent l="0" t="0" r="1270" b="0"/>
                 <wp:docPr id="8" name="Group 8"/>
@@ -845,7 +845,7 @@
           <w:noProof/>
         </w:rPr>
         <w:drawing>
-          <wp:inline distT="0" distB="0" distL="0" distR="0" wp14:anchorId="3F162622" wp14:editId="4FC1BB05">
+          <wp:inline distT="0" distB="0" distL="0" distR="0" wp14:anchorId="5780BFCB" wp14:editId="014AA631">
             <wp:extent cx="5731510" cy="2787375"/>
             <wp:effectExtent l="0" t="0" r="2540" b="0"/>
             <wp:docPr id="10" name="Picture 10"/>
@@ -906,7 +906,7 @@
           <w:noProof/>
         </w:rPr>
         <w:drawing>
-          <wp:inline distT="0" distB="0" distL="0" distR="0" wp14:anchorId="56309265" wp14:editId="206D15E5">
+          <wp:inline distT="0" distB="0" distL="0" distR="0" wp14:anchorId="27D6584E" wp14:editId="65066C25">
             <wp:extent cx="4282178" cy="1984075"/>
             <wp:effectExtent l="0" t="0" r="4445" b="0"/>
             <wp:docPr id="17" name="Picture 17"/>
@@ -1039,58 +1039,34 @@
         <w:rPr>
           <w:lang w:val="en-US"/>
         </w:rPr>
-        <w:t>Speed</w:t>
-      </w:r>
-    </w:p>
-    <w:p>
-      <w:pPr>
-        <w:pStyle w:val="ListParagraph"/>
-        <w:ind w:left="1344" w:firstLine="0"/>
-        <w:rPr>
-          <w:lang w:val="en-US"/>
-        </w:rPr>
-      </w:pPr>
-      <w:r>
-        <w:rPr>
-          <w:lang w:val="en-US"/>
-        </w:rPr>
-        <w:t>What combination of number makes your robot follow the curved line the fastest?</w:t>
-      </w:r>
-    </w:p>
-    <w:p>
-      <w:pPr>
-        <w:pStyle w:val="ListParagraph"/>
-        <w:ind w:left="1344" w:firstLine="0"/>
-        <w:rPr>
-          <w:i/>
+        <w:t xml:space="preserve">You will notice that your robot is following one side of </w:t>
+      </w:r>
+      <w:bookmarkStart w:id="0" w:name="_GoBack"/>
+      <w:bookmarkEnd w:id="0"/>
+      <w:r>
+        <w:rPr>
+          <w:lang w:val="en-US"/>
+        </w:rPr>
+        <w:t>the line. Can you make it follow the other side of the line?</w:t>
+      </w:r>
+    </w:p>
+    <w:p>
+      <w:pPr>
+        <w:spacing w:after="160" w:line="259" w:lineRule="auto"/>
+        <w:ind w:left="0" w:firstLine="0"/>
+        <w:jc w:val="left"/>
+        <w:rPr>
           <w:lang w:val="en-US"/>
         </w:rPr>
         <w:sectPr>
           <w:headerReference w:type="default" r:id="rId17"/>
           <w:footerReference w:type="default" r:id="rId18"/>
-          <w:type w:val="continuous"/>
           <w:pgSz w:w="11906" w:h="16838"/>
           <w:pgMar w:top="1440" w:right="1440" w:bottom="1440" w:left="1440" w:header="708" w:footer="708" w:gutter="0"/>
           <w:cols w:space="708"/>
           <w:docGrid w:linePitch="360"/>
         </w:sectPr>
       </w:pPr>
-      <w:r>
-        <w:rPr>
-          <w:i/>
-          <w:lang w:val="en-US"/>
-        </w:rPr>
-        <w:t>Hint: The two Move Tank blocks should have the same numbers but opposite and the Move Steering blocks should have the same power but opposite direction.</w:t>
-      </w:r>
-    </w:p>
-    <w:p>
-      <w:pPr>
-        <w:pStyle w:val="ListParagraph"/>
-        <w:ind w:left="1344" w:firstLine="0"/>
-        <w:rPr>
-          <w:lang w:val="en-US"/>
-        </w:rPr>
-      </w:pPr>
     </w:p>
     <w:p>
       <w:pPr>
@@ -1101,9 +1077,161 @@
       </w:pPr>
       <w:r>
         <w:rPr>
-          <w:lang w:val="en-US"/>
-        </w:rPr>
-        <w:t>This is your curved line for Activity 2 part 2.</w:t>
+          <w:noProof/>
+        </w:rPr>
+        <w:lastRenderedPageBreak/>
+        <w:drawing>
+          <wp:anchor distT="0" distB="0" distL="114300" distR="114300" simplePos="0" relativeHeight="251664384" behindDoc="0" locked="0" layoutInCell="1" allowOverlap="1" wp14:anchorId="50094433" wp14:editId="0E8A2675">
+            <wp:simplePos x="0" y="0"/>
+            <wp:positionH relativeFrom="column">
+              <wp:posOffset>8852218</wp:posOffset>
+            </wp:positionH>
+            <wp:positionV relativeFrom="paragraph">
+              <wp:posOffset>-121693</wp:posOffset>
+            </wp:positionV>
+            <wp:extent cx="386400" cy="232116"/>
+            <wp:effectExtent l="952" t="0" r="0" b="0"/>
+            <wp:wrapNone/>
+            <wp:docPr id="12" name="Picture 12" descr="C:\Users\212547060\AppData\Local\Microsoft\Windows\Temporary Internet Files\Content.IE5\E8RVFMI6\Scissors_icon_black.svg[1].png"/>
+            <wp:cNvGraphicFramePr>
+              <a:graphicFrameLocks xmlns:a="http://schemas.openxmlformats.org/drawingml/2006/main" noChangeAspect="1"/>
+            </wp:cNvGraphicFramePr>
+            <a:graphic xmlns:a="http://schemas.openxmlformats.org/drawingml/2006/main">
+              <a:graphicData uri="http://schemas.openxmlformats.org/drawingml/2006/picture">
+                <pic:pic xmlns:pic="http://schemas.openxmlformats.org/drawingml/2006/picture">
+                  <pic:nvPicPr>
+                    <pic:cNvPr id="0" name="Picture 1" descr="C:\Users\212547060\AppData\Local\Microsoft\Windows\Temporary Internet Files\Content.IE5\E8RVFMI6\Scissors_icon_black.svg[1].png"/>
+                    <pic:cNvPicPr>
+                      <a:picLocks noChangeAspect="1" noChangeArrowheads="1"/>
+                    </pic:cNvPicPr>
+                  </pic:nvPicPr>
+                  <pic:blipFill>
+                    <a:blip r:embed="rId19" cstate="print">
+                      <a:extLst>
+                        <a:ext uri="{28A0092B-C50C-407E-A947-70E740481C1C}">
+                          <a14:useLocalDpi xmlns:a14="http://schemas.microsoft.com/office/drawing/2010/main" val="0"/>
+                        </a:ext>
+                      </a:extLst>
+                    </a:blip>
+                    <a:srcRect/>
+                    <a:stretch>
+                      <a:fillRect/>
+                    </a:stretch>
+                  </pic:blipFill>
+                  <pic:spPr bwMode="auto">
+                    <a:xfrm rot="5400000">
+                      <a:off x="0" y="0"/>
+                      <a:ext cx="386400" cy="232116"/>
+                    </a:xfrm>
+                    <a:prstGeom prst="rect">
+                      <a:avLst/>
+                    </a:prstGeom>
+                    <a:noFill/>
+                    <a:ln>
+                      <a:noFill/>
+                    </a:ln>
+                  </pic:spPr>
+                </pic:pic>
+              </a:graphicData>
+            </a:graphic>
+            <wp14:sizeRelH relativeFrom="page">
+              <wp14:pctWidth>0</wp14:pctWidth>
+            </wp14:sizeRelH>
+            <wp14:sizeRelV relativeFrom="page">
+              <wp14:pctHeight>0</wp14:pctHeight>
+            </wp14:sizeRelV>
+          </wp:anchor>
+        </w:drawing>
+      </w:r>
+      <w:r>
+        <w:rPr>
+          <w:noProof/>
+        </w:rPr>
+        <mc:AlternateContent>
+          <mc:Choice Requires="wps">
+            <w:drawing>
+              <wp:anchor distT="0" distB="0" distL="114300" distR="114300" simplePos="0" relativeHeight="251663360" behindDoc="0" locked="0" layoutInCell="1" allowOverlap="1" wp14:anchorId="64F20662" wp14:editId="33EBBA10">
+                <wp:simplePos x="0" y="0"/>
+                <wp:positionH relativeFrom="column">
+                  <wp:posOffset>9020175</wp:posOffset>
+                </wp:positionH>
+                <wp:positionV relativeFrom="paragraph">
+                  <wp:posOffset>-904875</wp:posOffset>
+                </wp:positionV>
+                <wp:extent cx="0" cy="7581900"/>
+                <wp:effectExtent l="0" t="0" r="19050" b="0"/>
+                <wp:wrapNone/>
+                <wp:docPr id="11" name="Straight Connector 11"/>
+                <wp:cNvGraphicFramePr/>
+                <a:graphic xmlns:a="http://schemas.openxmlformats.org/drawingml/2006/main">
+                  <a:graphicData uri="http://schemas.microsoft.com/office/word/2010/wordprocessingShape">
+                    <wps:wsp>
+                      <wps:cNvCnPr/>
+                      <wps:spPr>
+                        <a:xfrm>
+                          <a:off x="0" y="0"/>
+                          <a:ext cx="0" cy="7581900"/>
+                        </a:xfrm>
+                        <a:prstGeom prst="line">
+                          <a:avLst/>
+                        </a:prstGeom>
+                        <a:ln>
+                          <a:solidFill>
+                            <a:schemeClr val="tx1"/>
+                          </a:solidFill>
+                          <a:prstDash val="dash"/>
+                        </a:ln>
+                      </wps:spPr>
+                      <wps:style>
+                        <a:lnRef idx="1">
+                          <a:schemeClr val="accent1"/>
+                        </a:lnRef>
+                        <a:fillRef idx="0">
+                          <a:schemeClr val="accent1"/>
+                        </a:fillRef>
+                        <a:effectRef idx="0">
+                          <a:schemeClr val="accent1"/>
+                        </a:effectRef>
+                        <a:fontRef idx="minor">
+                          <a:schemeClr val="tx1"/>
+                        </a:fontRef>
+                      </wps:style>
+                      <wps:bodyPr/>
+                    </wps:wsp>
+                  </a:graphicData>
+                </a:graphic>
+                <wp14:sizeRelV relativeFrom="margin">
+                  <wp14:pctHeight>0</wp14:pctHeight>
+                </wp14:sizeRelV>
+              </wp:anchor>
+            </w:drawing>
+          </mc:Choice>
+          <mc:Fallback>
+            <w:pict>
+              <v:line id="Straight Connector 11" o:spid="_x0000_s1026" style="position:absolute;z-index:251663360;visibility:visible;mso-wrap-style:square;mso-height-percent:0;mso-wrap-distance-left:9pt;mso-wrap-distance-top:0;mso-wrap-distance-right:9pt;mso-wrap-distance-bottom:0;mso-position-horizontal:absolute;mso-position-horizontal-relative:text;mso-position-vertical:absolute;mso-position-vertical-relative:text;mso-height-percent:0;mso-height-relative:margin" from="710.25pt,-71.25pt" to="710.25pt,525.75pt" o:gfxdata="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" strokecolor="black [3213]" strokeweight=".5pt">
+                <v:stroke dashstyle="dash" joinstyle="miter"/>
+              </v:line>
+            </w:pict>
+          </mc:Fallback>
+        </mc:AlternateContent>
+      </w:r>
+      <w:r>
+        <w:rPr>
+          <w:lang w:val="en-US"/>
+        </w:rPr>
+        <w:t xml:space="preserve">This is </w:t>
+      </w:r>
+      <w:r>
+        <w:rPr>
+          <w:lang w:val="en-US"/>
+        </w:rPr>
+        <w:t>a curved line for you to follow</w:t>
+      </w:r>
+      <w:r>
+        <w:rPr>
+          <w:lang w:val="en-US"/>
+        </w:rPr>
+        <w:t>.</w:t>
       </w:r>
       <w:r>
         <w:rPr>
@@ -1111,25 +1239,11 @@
         </w:rPr>
         <w:t xml:space="preserve"> </w:t>
       </w:r>
-      <w:proofErr w:type="gramStart"/>
-      <w:r>
-        <w:rPr>
-          <w:lang w:val="en-US"/>
-        </w:rPr>
-        <w:t xml:space="preserve">A </w:t>
-      </w:r>
-      <w:r>
-        <w:rPr>
-          <w:lang w:val="en-US"/>
-        </w:rPr>
-        <w:t>You</w:t>
-      </w:r>
-      <w:proofErr w:type="gramEnd"/>
-      <w:r>
-        <w:rPr>
-          <w:lang w:val="en-US"/>
-        </w:rPr>
-        <w:t xml:space="preserve"> will want to tape this to a table so it doesn’t move.</w:t>
+      <w:r>
+        <w:rPr>
+          <w:lang w:val="en-US"/>
+        </w:rPr>
+        <w:t>You will want to tape this to a table so it doesn’t move.</w:t>
       </w:r>
     </w:p>
     <w:p>
@@ -1146,13 +1260,13 @@
         <mc:AlternateContent>
           <mc:Choice Requires="wpg">
             <w:drawing>
-              <wp:anchor distT="0" distB="0" distL="114300" distR="114300" simplePos="0" relativeHeight="251660288" behindDoc="0" locked="0" layoutInCell="1" allowOverlap="1">
+              <wp:anchor distT="0" distB="0" distL="114300" distR="114300" simplePos="0" relativeHeight="251660288" behindDoc="0" locked="0" layoutInCell="1" allowOverlap="1" wp14:anchorId="754DD731" wp14:editId="46457BC5">
                 <wp:simplePos x="0" y="0"/>
                 <wp:positionH relativeFrom="column">
-                  <wp:posOffset>-163902</wp:posOffset>
+                  <wp:posOffset>-173043</wp:posOffset>
                 </wp:positionH>
                 <wp:positionV relativeFrom="paragraph">
-                  <wp:posOffset>75050</wp:posOffset>
+                  <wp:posOffset>125730</wp:posOffset>
                 </wp:positionV>
                 <wp:extent cx="9187132" cy="5174615"/>
                 <wp:effectExtent l="0" t="0" r="14605" b="26035"/>
@@ -1299,7 +1413,7 @@
           </mc:Choice>
           <mc:Fallback>
             <w:pict>
-              <v:group id="Group 19" o:spid="_x0000_s1026" style="position:absolute;margin-left:-12.9pt;margin-top:5.9pt;width:723.4pt;height:407.45pt;z-index:251660288" coordsize="91871,51746" o:gfxdata="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">
+              <v:group id="Group 19" o:spid="_x0000_s1026" style="position:absolute;margin-left:-13.65pt;margin-top:9.9pt;width:723.4pt;height:407.45pt;z-index:251660288" coordsize="91871,51746" o:gfxdata="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">
                 <v:rect id="Rectangle 9" o:spid="_x0000_s1027" style="position:absolute;width:91871;height:51746;visibility:visible;mso-wrap-style:square;v-text-anchor:middle" o:gfxdata="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" filled="f" strokecolor="black [3213]" strokeweight="1pt"/>
                 <v:shape id="Freeform 18" o:spid="_x0000_s1028" style="position:absolute;left:1811;top:15268;width:89968;height:34937;visibility:visible;mso-wrap-style:square;v-text-anchor:middle" coordsize="9135374,3605842" o:gfxdata="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" path="m,3605842c1554911,2401019,3109823,1196197,4632385,595223,6154947,-5751,8436634,14377,9135374,e" filled="f" strokecolor="black [3213]" strokeweight="25pt">
                   <v:stroke joinstyle="miter"/>
@@ -1322,6 +1436,73 @@
       </w:pPr>
       <w:r>
         <w:rPr>
+          <w:noProof/>
+        </w:rPr>
+        <w:drawing>
+          <wp:anchor distT="0" distB="0" distL="114300" distR="114300" simplePos="0" relativeHeight="251666432" behindDoc="0" locked="0" layoutInCell="1" allowOverlap="1" wp14:anchorId="72AA0FE7" wp14:editId="0130FADF">
+            <wp:simplePos x="0" y="0"/>
+            <wp:positionH relativeFrom="column">
+              <wp:posOffset>8845869</wp:posOffset>
+            </wp:positionH>
+            <wp:positionV relativeFrom="paragraph">
+              <wp:posOffset>5538152</wp:posOffset>
+            </wp:positionV>
+            <wp:extent cx="386080" cy="231775"/>
+            <wp:effectExtent l="952" t="0" r="0" b="0"/>
+            <wp:wrapNone/>
+            <wp:docPr id="13" name="Picture 13" descr="C:\Users\212547060\AppData\Local\Microsoft\Windows\Temporary Internet Files\Content.IE5\E8RVFMI6\Scissors_icon_black.svg[1].png"/>
+            <wp:cNvGraphicFramePr>
+              <a:graphicFrameLocks xmlns:a="http://schemas.openxmlformats.org/drawingml/2006/main" noChangeAspect="1"/>
+            </wp:cNvGraphicFramePr>
+            <a:graphic xmlns:a="http://schemas.openxmlformats.org/drawingml/2006/main">
+              <a:graphicData uri="http://schemas.openxmlformats.org/drawingml/2006/picture">
+                <pic:pic xmlns:pic="http://schemas.openxmlformats.org/drawingml/2006/picture">
+                  <pic:nvPicPr>
+                    <pic:cNvPr id="0" name="Picture 1" descr="C:\Users\212547060\AppData\Local\Microsoft\Windows\Temporary Internet Files\Content.IE5\E8RVFMI6\Scissors_icon_black.svg[1].png"/>
+                    <pic:cNvPicPr>
+                      <a:picLocks noChangeAspect="1" noChangeArrowheads="1"/>
+                    </pic:cNvPicPr>
+                  </pic:nvPicPr>
+                  <pic:blipFill>
+                    <a:blip r:embed="rId19" cstate="print">
+                      <a:extLst>
+                        <a:ext uri="{28A0092B-C50C-407E-A947-70E740481C1C}">
+                          <a14:useLocalDpi xmlns:a14="http://schemas.microsoft.com/office/drawing/2010/main" val="0"/>
+                        </a:ext>
+                      </a:extLst>
+                    </a:blip>
+                    <a:srcRect/>
+                    <a:stretch>
+                      <a:fillRect/>
+                    </a:stretch>
+                  </pic:blipFill>
+                  <pic:spPr bwMode="auto">
+                    <a:xfrm rot="16200000">
+                      <a:off x="0" y="0"/>
+                      <a:ext cx="386080" cy="231775"/>
+                    </a:xfrm>
+                    <a:prstGeom prst="rect">
+                      <a:avLst/>
+                    </a:prstGeom>
+                    <a:noFill/>
+                    <a:ln>
+                      <a:noFill/>
+                    </a:ln>
+                  </pic:spPr>
+                </pic:pic>
+              </a:graphicData>
+            </a:graphic>
+            <wp14:sizeRelH relativeFrom="page">
+              <wp14:pctWidth>0</wp14:pctWidth>
+            </wp14:sizeRelH>
+            <wp14:sizeRelV relativeFrom="page">
+              <wp14:pctHeight>0</wp14:pctHeight>
+            </wp14:sizeRelV>
+          </wp:anchor>
+        </w:drawing>
+      </w:r>
+      <w:r>
+        <w:rPr>
           <w:lang w:val="en-US"/>
         </w:rPr>
         <w:br w:type="page"/>
@@ -1334,8 +1515,6 @@
           <w:lang w:val="en-US"/>
         </w:rPr>
       </w:pPr>
-      <w:bookmarkStart w:id="0" w:name="_GoBack"/>
-      <w:bookmarkEnd w:id="0"/>
       <w:r>
         <w:rPr>
           <w:noProof/>
@@ -1344,17 +1523,17 @@
         <mc:AlternateContent>
           <mc:Choice Requires="wpg">
             <w:drawing>
-              <wp:anchor distT="0" distB="0" distL="114300" distR="114300" simplePos="0" relativeHeight="251662336" behindDoc="0" locked="0" layoutInCell="1" allowOverlap="1" wp14:anchorId="768B9FC8" wp14:editId="657DAA66">
+              <wp:anchor distT="0" distB="0" distL="114300" distR="114300" simplePos="0" relativeHeight="251662336" behindDoc="0" locked="0" layoutInCell="1" allowOverlap="1" wp14:anchorId="4F14EA7E" wp14:editId="7074C76D">
                 <wp:simplePos x="0" y="0"/>
                 <wp:positionH relativeFrom="column">
-                  <wp:posOffset>-11430</wp:posOffset>
+                  <wp:posOffset>-22225</wp:posOffset>
                 </wp:positionH>
                 <wp:positionV relativeFrom="paragraph">
-                  <wp:posOffset>730250</wp:posOffset>
+                  <wp:posOffset>368300</wp:posOffset>
                 </wp:positionV>
-                <wp:extent cx="9187132" cy="5174615"/>
+                <wp:extent cx="9186545" cy="5174615"/>
                 <wp:effectExtent l="57150" t="57150" r="52705" b="45085"/>
-                <wp:wrapNone/>
+                <wp:wrapSquare wrapText="bothSides"/>
                 <wp:docPr id="20" name="Group 20"/>
                 <wp:cNvGraphicFramePr/>
                 <a:graphic xmlns:a="http://schemas.openxmlformats.org/drawingml/2006/main">
@@ -1364,7 +1543,7 @@
                       <wpg:grpSpPr>
                         <a:xfrm>
                           <a:off x="0" y="0"/>
-                          <a:ext cx="9187132" cy="5174615"/>
+                          <a:ext cx="9186545" cy="5174615"/>
                           <a:chOff x="0" y="0"/>
                           <a:chExt cx="9187132" cy="5174615"/>
                         </a:xfrm>
@@ -1503,12 +1682,13 @@
           </mc:Choice>
           <mc:Fallback>
             <w:pict>
-              <v:group id="Group 20" o:spid="_x0000_s1026" style="position:absolute;margin-left:-.9pt;margin-top:57.5pt;width:723.4pt;height:407.45pt;z-index:251662336" coordsize="91871,51746" o:gfxdata="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">
+              <v:group id="Group 20" o:spid="_x0000_s1026" style="position:absolute;margin-left:-1.75pt;margin-top:29pt;width:723.35pt;height:407.45pt;z-index:251662336" coordsize="91871,51746" o:gfxdata="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">
                 <v:rect id="Rectangle 21" o:spid="_x0000_s1027" style="position:absolute;width:91871;height:51746;visibility:visible;mso-wrap-style:square;v-text-anchor:middle" o:gfxdata="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" filled="f" strokecolor="black [3213]" strokeweight="1pt"/>
                 <v:shape id="Freeform 22" o:spid="_x0000_s1028" style="position:absolute;left:1811;top:15268;width:89968;height:34937;visibility:visible;mso-wrap-style:square;v-text-anchor:middle" coordsize="9135374,3605842" o:gfxdata="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" path="m,3605842c1554911,2401019,3109823,1196197,4632385,595223,6154947,-5751,8436634,14377,9135374,e" filled="f" strokecolor="black [3213]" strokeweight="25pt">
                   <v:stroke joinstyle="miter"/>
                   <v:path arrowok="t" o:connecttype="custom" o:connectlocs="0,3493698;4562098,576711;8996764,0" o:connectangles="0,0,0"/>
                 </v:shape>
+                <w10:wrap type="square"/>
               </v:group>
             </w:pict>
           </mc:Fallback>
@@ -4074,7 +4254,7 @@
   <a:extraClrSchemeLst/>
   <a:extLst>
     <a:ext uri="{05A4C25C-085E-4340-85A3-A5531E510DB2}">
-      <thm15:themeFamily xmlns:thm15="http://schemas.microsoft.com/office/thememl/2012/main" xmlns="" name="Office Theme" id="{62F939B6-93AF-4DB8-9C6B-D6C7DFDC589F}" vid="{4A3C46E8-61CC-4603-A589-7422A47A8E4A}"/>
+      <thm15:themeFamily xmlns="" xmlns:thm15="http://schemas.microsoft.com/office/thememl/2012/main" name="Office Theme" id="{62F939B6-93AF-4DB8-9C6B-D6C7DFDC589F}" vid="{4A3C46E8-61CC-4603-A589-7422A47A8E4A}"/>
     </a:ext>
   </a:extLst>
 </a:theme>
@@ -4085,7 +4265,7 @@
 </file>
 
 <file path=customXml/itemProps1.xml><?xml version="1.0" encoding="utf-8"?>
-<ds:datastoreItem xmlns:ds="http://schemas.openxmlformats.org/officeDocument/2006/customXml" ds:itemID="{4B2E4B29-CC5A-4E0E-BE64-B4A7A82F173D}">
+<ds:datastoreItem xmlns:ds="http://schemas.openxmlformats.org/officeDocument/2006/customXml" ds:itemID="{93501EC2-D2E0-4F1B-A21F-BF2ADEF76028}">
   <ds:schemaRefs>
     <ds:schemaRef ds:uri="http://schemas.openxmlformats.org/officeDocument/2006/bibliography"/>
   </ds:schemaRefs>

</xml_diff>